<commit_message>
Update CSE 3015 PROJECT REPORT.docx
</commit_message>
<xml_diff>
--- a/CSE 3015 PROJECT REPORT.docx
+++ b/CSE 3015 PROJECT REPORT.docx
@@ -66,6 +66,22 @@
         </w:rPr>
         <w:t>Mehmet Akif Akkaya – 150118041</w:t>
       </w:r>
+    </w:p>
+    <w:p>
+      <w:pPr>
+        <w:spacing w:line="276" w:lineRule="auto"/>
+        <w:rPr>
+          <w:rFonts w:ascii="Times New Roman" w:hAnsi="Times New Roman" w:cs="Times New Roman"/>
+        </w:rPr>
+      </w:pPr>
+      <w:r>
+        <w:rPr>
+          <w:rFonts w:ascii="Times New Roman" w:hAnsi="Times New Roman" w:cs="Times New Roman"/>
+        </w:rPr>
+        <w:t>Süleyman Keleş -150118039</w:t>
+      </w:r>
+      <w:bookmarkStart w:id="0" w:name="_GoBack"/>
+      <w:bookmarkEnd w:id="0"/>
     </w:p>
     <w:p>
       <w:pPr>
@@ -2112,8 +2128,6 @@
         </w:rPr>
         <w:t xml:space="preserve"> Controller</w:t>
       </w:r>
-      <w:bookmarkStart w:id="0" w:name="_GoBack"/>
-      <w:bookmarkEnd w:id="0"/>
     </w:p>
     <w:p>
       <w:pPr>
@@ -2980,6 +2994,8 @@
         <w:rPr>
           <w:rFonts w:ascii="Times New Roman" w:hAnsi="Times New Roman" w:cs="Times New Roman"/>
           <w:b/>
+          <w:noProof/>
+          <w:lang w:val="en-US"/>
         </w:rPr>
         <w:drawing>
           <wp:inline distT="0" distB="0" distL="0" distR="0" wp14:anchorId="74E008AC" wp14:editId="44D922FB">
@@ -3161,6 +3177,10 @@
     </w:p>
     <w:p>
       <w:r>
+        <w:rPr>
+          <w:noProof/>
+          <w:lang w:val="en-US"/>
+        </w:rPr>
         <w:drawing>
           <wp:inline distT="0" distB="0" distL="0" distR="0" wp14:anchorId="2DEDDEDD" wp14:editId="198B82B4">
             <wp:extent cx="504895" cy="581106"/>
@@ -3214,6 +3234,8 @@
       <w:r>
         <w:rPr>
           <w:rFonts w:ascii="Times New Roman" w:hAnsi="Times New Roman" w:cs="Times New Roman"/>
+          <w:noProof/>
+          <w:lang w:val="en-US"/>
         </w:rPr>
         <w:drawing>
           <wp:inline distT="0" distB="0" distL="0" distR="0" wp14:anchorId="2586908A" wp14:editId="1A6E2C0E">
@@ -3684,6 +3706,7 @@
   <w:style w:type="character" w:default="1" w:styleId="VarsaylanParagrafYazTipi">
     <w:name w:val="Default Paragraph Font"/>
     <w:uiPriority w:val="1"/>
+    <w:semiHidden/>
     <w:unhideWhenUsed/>
   </w:style>
   <w:style w:type="table" w:default="1" w:styleId="NormalTablo">

</xml_diff>